<commit_message>
added hotel and finished practile docx
</commit_message>
<xml_diff>
--- a/practile 12.0 v1.docx
+++ b/practile 12.0 v1.docx
@@ -2827,6 +2827,7 @@
       <w:r>
         <w:rPr>
           <w:rFonts w:ascii="Franklin Gothic Medium Cond" w:hAnsi="Franklin Gothic Medium Cond" w:cs="Arial"/>
+          <w:noProof/>
           <w:sz w:val="32"/>
           <w:szCs w:val="32"/>
         </w:rPr>
@@ -3018,6 +3019,7 @@
       <w:r>
         <w:rPr>
           <w:rFonts w:ascii="Franklin Gothic Medium Cond" w:hAnsi="Franklin Gothic Medium Cond" w:cs="Arial"/>
+          <w:noProof/>
           <w:sz w:val="32"/>
           <w:szCs w:val="32"/>
         </w:rPr>
@@ -3193,17 +3195,7 @@
           <w:szCs w:val="28"/>
           <w:lang w:eastAsia="en-IN"/>
         </w:rPr>
-        <w:t>INT</w:t>
-      </w:r>
-      <w:r>
-        <w:rPr>
-          <w:rFonts w:ascii="JetBrains Mono" w:eastAsia="Times New Roman" w:hAnsi="JetBrains Mono" w:cs="JetBrains Mono"/>
-          <w:color w:val="0000FF"/>
-          <w:sz w:val="28"/>
-          <w:szCs w:val="28"/>
-          <w:lang w:eastAsia="en-IN"/>
-        </w:rPr>
-        <w:t>(100);</w:t>
+        <w:t>INT(100);</w:t>
       </w:r>
     </w:p>
     <w:p>
@@ -3220,6 +3212,7 @@
       <w:r>
         <w:rPr>
           <w:rFonts w:ascii="Franklin Gothic Medium Cond" w:hAnsi="Franklin Gothic Medium Cond" w:cs="Arial"/>
+          <w:noProof/>
           <w:sz w:val="32"/>
           <w:szCs w:val="32"/>
         </w:rPr>
@@ -3444,6 +3437,7 @@
       <w:r>
         <w:rPr>
           <w:rFonts w:ascii="Franklin Gothic Medium Cond" w:hAnsi="Franklin Gothic Medium Cond" w:cs="Arial"/>
+          <w:noProof/>
           <w:sz w:val="32"/>
           <w:szCs w:val="32"/>
         </w:rPr>
@@ -3645,6 +3639,7 @@
       <w:r>
         <w:rPr>
           <w:rFonts w:ascii="Cambria Math" w:hAnsi="Cambria Math"/>
+          <w:noProof/>
           <w:sz w:val="72"/>
           <w:szCs w:val="72"/>
         </w:rPr>
@@ -3891,6 +3886,7 @@
       <w:r>
         <w:rPr>
           <w:rFonts w:ascii="JetBrains Mono" w:eastAsia="Times New Roman" w:hAnsi="JetBrains Mono" w:cs="JetBrains Mono"/>
+          <w:noProof/>
           <w:color w:val="000000"/>
           <w:sz w:val="33"/>
           <w:szCs w:val="33"/>
@@ -4039,6 +4035,7 @@
       <w:r>
         <w:rPr>
           <w:rFonts w:ascii="JetBrains Mono" w:eastAsia="Times New Roman" w:hAnsi="JetBrains Mono" w:cs="JetBrains Mono"/>
+          <w:noProof/>
           <w:color w:val="000000"/>
           <w:sz w:val="33"/>
           <w:szCs w:val="33"/>
@@ -4264,6 +4261,7 @@
       <w:r>
         <w:rPr>
           <w:rFonts w:ascii="Franklin Gothic Medium Cond" w:hAnsi="Franklin Gothic Medium Cond" w:cs="Arial"/>
+          <w:noProof/>
           <w:sz w:val="32"/>
           <w:szCs w:val="32"/>
         </w:rPr>
@@ -4455,17 +4453,7 @@
           <w:szCs w:val="32"/>
           <w:lang w:eastAsia="en-IN"/>
         </w:rPr>
-        <w:t xml:space="preserve"> Marks</w:t>
-      </w:r>
-      <w:r>
-        <w:rPr>
-          <w:rFonts w:ascii="JetBrains Mono" w:eastAsia="Times New Roman" w:hAnsi="JetBrains Mono" w:cs="JetBrains Mono"/>
-          <w:color w:val="000000"/>
-          <w:sz w:val="32"/>
-          <w:szCs w:val="32"/>
-          <w:lang w:eastAsia="en-IN"/>
-        </w:rPr>
-        <w:t xml:space="preserve"> </w:t>
+        <w:t xml:space="preserve"> Marks </w:t>
       </w:r>
       <w:r>
         <w:rPr>
@@ -4515,6 +4503,7 @@
       <w:r>
         <w:rPr>
           <w:rFonts w:ascii="Franklin Gothic Medium Cond" w:hAnsi="Franklin Gothic Medium Cond" w:cs="Arial"/>
+          <w:noProof/>
           <w:sz w:val="32"/>
           <w:szCs w:val="32"/>
         </w:rPr>
@@ -4735,6 +4724,7 @@
       <w:r>
         <w:rPr>
           <w:rFonts w:ascii="Franklin Gothic Medium Cond" w:hAnsi="Franklin Gothic Medium Cond" w:cs="Arial"/>
+          <w:noProof/>
           <w:sz w:val="32"/>
           <w:szCs w:val="32"/>
         </w:rPr>
@@ -4848,17 +4838,7 @@
           <w:szCs w:val="32"/>
           <w:lang w:eastAsia="en-IN"/>
         </w:rPr>
-        <w:t xml:space="preserve"> :</w:t>
-      </w:r>
-      <w:r>
-        <w:rPr>
-          <w:rFonts w:ascii="JetBrains Mono" w:eastAsia="Times New Roman" w:hAnsi="JetBrains Mono" w:cs="JetBrains Mono"/>
-          <w:color w:val="0000FF"/>
-          <w:sz w:val="32"/>
-          <w:szCs w:val="32"/>
-          <w:lang w:eastAsia="en-IN"/>
-        </w:rPr>
-        <w:t>DELETE</w:t>
+        <w:t xml:space="preserve"> :DELETE</w:t>
       </w:r>
       <w:r>
         <w:rPr>
@@ -4958,6 +4938,7 @@
       <w:r>
         <w:rPr>
           <w:rFonts w:ascii="Franklin Gothic Medium Cond" w:hAnsi="Franklin Gothic Medium Cond" w:cs="Arial"/>
+          <w:noProof/>
           <w:sz w:val="32"/>
           <w:szCs w:val="32"/>
         </w:rPr>
@@ -5158,6 +5139,7 @@
       <w:r>
         <w:rPr>
           <w:rFonts w:ascii="Franklin Gothic Medium Cond" w:hAnsi="Franklin Gothic Medium Cond" w:cs="Arial"/>
+          <w:noProof/>
           <w:sz w:val="32"/>
           <w:szCs w:val="32"/>
         </w:rPr>
@@ -5257,257 +5239,117 @@
     </w:p>
     <w:p>
       <w:pPr>
-        <w:jc w:val="center"/>
-        <w:rPr>
-          <w:rFonts w:ascii="Franklin Gothic Medium Cond" w:hAnsi="Franklin Gothic Medium Cond" w:cs="Arial"/>
-          <w:sz w:val="32"/>
-          <w:szCs w:val="32"/>
-          <w:u w:val="single"/>
-        </w:rPr>
-      </w:pPr>
-    </w:p>
-    <w:p>
-      <w:pPr>
-        <w:jc w:val="center"/>
-        <w:rPr>
-          <w:rFonts w:ascii="Franklin Gothic Medium Cond" w:hAnsi="Franklin Gothic Medium Cond" w:cs="Arial"/>
-          <w:sz w:val="32"/>
-          <w:szCs w:val="32"/>
-          <w:u w:val="single"/>
-        </w:rPr>
-      </w:pPr>
-    </w:p>
-    <w:p>
-      <w:pPr>
-        <w:jc w:val="center"/>
-        <w:rPr>
-          <w:rFonts w:ascii="Franklin Gothic Medium Cond" w:hAnsi="Franklin Gothic Medium Cond" w:cs="Arial"/>
-          <w:sz w:val="32"/>
-          <w:szCs w:val="32"/>
-          <w:u w:val="single"/>
-        </w:rPr>
-      </w:pPr>
-    </w:p>
-    <w:p>
-      <w:pPr>
-        <w:jc w:val="center"/>
-        <w:rPr>
-          <w:rFonts w:ascii="Franklin Gothic Medium Cond" w:hAnsi="Franklin Gothic Medium Cond" w:cs="Arial"/>
-          <w:sz w:val="32"/>
-          <w:szCs w:val="32"/>
-          <w:u w:val="single"/>
-        </w:rPr>
-      </w:pPr>
-    </w:p>
-    <w:p>
-      <w:pPr>
-        <w:jc w:val="center"/>
-        <w:rPr>
-          <w:rFonts w:ascii="Franklin Gothic Medium Cond" w:hAnsi="Franklin Gothic Medium Cond" w:cs="Arial"/>
-          <w:sz w:val="32"/>
-          <w:szCs w:val="32"/>
-          <w:u w:val="single"/>
-        </w:rPr>
-      </w:pPr>
-    </w:p>
-    <w:p>
-      <w:pPr>
-        <w:jc w:val="center"/>
-        <w:rPr>
-          <w:rFonts w:ascii="Franklin Gothic Medium Cond" w:hAnsi="Franklin Gothic Medium Cond" w:cs="Arial"/>
-          <w:sz w:val="32"/>
-          <w:szCs w:val="32"/>
-          <w:u w:val="single"/>
-        </w:rPr>
-      </w:pPr>
-    </w:p>
-    <w:p>
-      <w:pPr>
-        <w:jc w:val="center"/>
-        <w:rPr>
-          <w:rFonts w:ascii="Franklin Gothic Medium Cond" w:hAnsi="Franklin Gothic Medium Cond" w:cs="Arial"/>
-          <w:sz w:val="32"/>
-          <w:szCs w:val="32"/>
-          <w:u w:val="single"/>
-        </w:rPr>
-      </w:pPr>
-    </w:p>
-    <w:p>
-      <w:pPr>
-        <w:jc w:val="center"/>
-        <w:rPr>
-          <w:rFonts w:ascii="Franklin Gothic Medium Cond" w:hAnsi="Franklin Gothic Medium Cond" w:cs="Arial"/>
-          <w:sz w:val="32"/>
-          <w:szCs w:val="32"/>
-          <w:u w:val="single"/>
-        </w:rPr>
-      </w:pPr>
-    </w:p>
-    <w:p>
-      <w:pPr>
-        <w:jc w:val="center"/>
-        <w:rPr>
-          <w:rFonts w:ascii="Franklin Gothic Medium Cond" w:hAnsi="Franklin Gothic Medium Cond" w:cs="Arial"/>
-          <w:sz w:val="32"/>
-          <w:szCs w:val="32"/>
-          <w:u w:val="single"/>
-        </w:rPr>
-      </w:pPr>
-    </w:p>
-    <w:p>
-      <w:pPr>
-        <w:jc w:val="center"/>
-        <w:rPr>
-          <w:rFonts w:ascii="Franklin Gothic Medium Cond" w:hAnsi="Franklin Gothic Medium Cond" w:cs="Arial"/>
-          <w:sz w:val="32"/>
-          <w:szCs w:val="32"/>
-          <w:u w:val="single"/>
-        </w:rPr>
-      </w:pPr>
-    </w:p>
-    <w:p>
-      <w:pPr>
-        <w:jc w:val="center"/>
-        <w:rPr>
-          <w:rFonts w:ascii="Franklin Gothic Medium Cond" w:hAnsi="Franklin Gothic Medium Cond" w:cs="Arial"/>
-          <w:sz w:val="32"/>
-          <w:szCs w:val="32"/>
-          <w:u w:val="single"/>
-        </w:rPr>
-      </w:pPr>
-    </w:p>
-    <w:p>
-      <w:pPr>
-        <w:jc w:val="center"/>
-        <w:rPr>
-          <w:rFonts w:ascii="Franklin Gothic Medium Cond" w:hAnsi="Franklin Gothic Medium Cond" w:cs="Arial"/>
-          <w:sz w:val="32"/>
-          <w:szCs w:val="32"/>
-          <w:u w:val="single"/>
-        </w:rPr>
-      </w:pPr>
-    </w:p>
-    <w:p>
-      <w:pPr>
-        <w:jc w:val="center"/>
-        <w:rPr>
-          <w:rFonts w:ascii="Cambria Math" w:hAnsi="Cambria Math"/>
-          <w:sz w:val="72"/>
-          <w:szCs w:val="72"/>
-          <w:u w:val="single"/>
-        </w:rPr>
-      </w:pPr>
-      <w:r>
-        <w:rPr>
-          <w:rFonts w:ascii="Cambria Math" w:hAnsi="Cambria Math"/>
-          <w:sz w:val="72"/>
-          <w:szCs w:val="72"/>
-          <w:u w:val="single"/>
-        </w:rPr>
-        <w:lastRenderedPageBreak/>
-        <w:t>PRACTICAL:</w:t>
-      </w:r>
-      <w:r>
-        <w:rPr>
-          <w:rFonts w:ascii="Cambria Math" w:hAnsi="Cambria Math"/>
-          <w:sz w:val="72"/>
-          <w:szCs w:val="72"/>
-          <w:u w:val="single"/>
-        </w:rPr>
-        <w:t>1</w:t>
-      </w:r>
-      <w:r>
-        <w:rPr>
-          <w:rFonts w:ascii="Cambria Math" w:hAnsi="Cambria Math"/>
-          <w:sz w:val="72"/>
-          <w:szCs w:val="72"/>
-          <w:u w:val="single"/>
-        </w:rPr>
-        <w:t>4</w:t>
-      </w:r>
-    </w:p>
-    <w:p>
-      <w:pPr>
-        <w:jc w:val="center"/>
-        <w:rPr>
-          <w:rFonts w:ascii="Cambria Math" w:hAnsi="Cambria Math"/>
-          <w:u w:val="single"/>
-        </w:rPr>
-      </w:pPr>
-    </w:p>
-    <w:p>
-      <w:pPr>
-        <w:jc w:val="center"/>
-        <w:rPr>
-          <w:sz w:val="32"/>
-          <w:szCs w:val="32"/>
-          <w:u w:val="single"/>
-        </w:rPr>
-      </w:pPr>
-      <w:r>
-        <w:rPr>
-          <w:sz w:val="72"/>
-          <w:szCs w:val="72"/>
-          <w:u w:val="single"/>
-        </w:rPr>
-        <w:t>I</w:t>
-      </w:r>
-      <w:r>
-        <w:rPr>
-          <w:sz w:val="32"/>
-          <w:szCs w:val="32"/>
-          <w:u w:val="single"/>
-        </w:rPr>
-        <w:t>ntegrate SQL with Python by importing suitable module</w:t>
-      </w:r>
-      <w:r>
-        <w:rPr>
-          <w:sz w:val="32"/>
-          <w:szCs w:val="32"/>
-          <w:u w:val="single"/>
-        </w:rPr>
-        <w:t>.</w:t>
-      </w:r>
-    </w:p>
-    <w:p>
-      <w:pPr>
-        <w:jc w:val="center"/>
-        <w:rPr>
-          <w:rFonts w:ascii="Franklin Gothic Medium Cond" w:hAnsi="Franklin Gothic Medium Cond" w:cs="Arial"/>
-          <w:sz w:val="32"/>
-          <w:szCs w:val="32"/>
-          <w:u w:val="single"/>
-        </w:rPr>
-      </w:pPr>
-      <w:r>
-        <w:rPr>
-          <w:rFonts w:ascii="Franklin Gothic Medium Cond" w:hAnsi="Franklin Gothic Medium Cond" w:cs="Arial"/>
-          <w:sz w:val="32"/>
-          <w:szCs w:val="32"/>
-          <w:u w:val="single"/>
-        </w:rPr>
-        <w:t>INIT TABLE:</w:t>
-      </w:r>
-    </w:p>
-    <w:p>
-      <w:pPr>
-        <w:jc w:val="center"/>
-        <w:rPr>
-          <w:sz w:val="32"/>
-          <w:szCs w:val="32"/>
-          <w:u w:val="single"/>
-        </w:rPr>
-      </w:pPr>
-      <w:r>
-        <w:rPr>
+        <w:shd w:val="clear" w:color="auto" w:fill="FFFFFF"/>
+        <w:spacing w:after="0" w:line="450" w:lineRule="atLeast"/>
+        <w:jc w:val="center"/>
+        <w:rPr>
+          <w:rFonts w:ascii="JetBrains Mono" w:eastAsia="Times New Roman" w:hAnsi="JetBrains Mono" w:cs="JetBrains Mono"/>
+          <w:color w:val="000000"/>
+          <w:sz w:val="33"/>
+          <w:szCs w:val="33"/>
+          <w:lang w:eastAsia="en-IN"/>
+        </w:rPr>
+      </w:pPr>
+      <w:r>
+        <w:rPr>
+          <w:sz w:val="32"/>
+          <w:szCs w:val="32"/>
+        </w:rPr>
+        <w:t>Query</w:t>
+      </w:r>
+      <w:r>
+        <w:rPr>
+          <w:rFonts w:ascii="JetBrains Mono" w:eastAsia="Times New Roman" w:hAnsi="JetBrains Mono" w:cs="JetBrains Mono"/>
+          <w:color w:val="0000FF"/>
+          <w:sz w:val="32"/>
+          <w:szCs w:val="32"/>
+          <w:lang w:eastAsia="en-IN"/>
+        </w:rPr>
+        <w:t xml:space="preserve"> :select</w:t>
+      </w:r>
+      <w:r>
+        <w:rPr>
+          <w:rFonts w:ascii="JetBrains Mono" w:eastAsia="Times New Roman" w:hAnsi="JetBrains Mono" w:cs="JetBrains Mono"/>
+          <w:color w:val="000000"/>
+          <w:sz w:val="32"/>
+          <w:szCs w:val="32"/>
+          <w:lang w:eastAsia="en-IN"/>
+        </w:rPr>
+        <w:t xml:space="preserve"> </w:t>
+      </w:r>
+      <w:r>
+        <w:rPr>
+          <w:rFonts w:ascii="JetBrains Mono" w:eastAsia="Times New Roman" w:hAnsi="JetBrains Mono" w:cs="JetBrains Mono"/>
+          <w:color w:val="795E26"/>
+          <w:sz w:val="32"/>
+          <w:szCs w:val="32"/>
+          <w:lang w:eastAsia="en-IN"/>
+        </w:rPr>
+        <w:t>MIN</w:t>
+      </w:r>
+      <w:r>
+        <w:rPr>
+          <w:rFonts w:ascii="JetBrains Mono" w:eastAsia="Times New Roman" w:hAnsi="JetBrains Mono" w:cs="JetBrains Mono"/>
+          <w:color w:val="000000"/>
+          <w:sz w:val="32"/>
+          <w:szCs w:val="32"/>
+          <w:lang w:eastAsia="en-IN"/>
+        </w:rPr>
+        <w:t xml:space="preserve">(marks) </w:t>
+      </w:r>
+      <w:r>
+        <w:rPr>
+          <w:rFonts w:ascii="JetBrains Mono" w:eastAsia="Times New Roman" w:hAnsi="JetBrains Mono" w:cs="JetBrains Mono"/>
+          <w:color w:val="0000FF"/>
+          <w:sz w:val="32"/>
+          <w:szCs w:val="32"/>
+          <w:lang w:eastAsia="en-IN"/>
+        </w:rPr>
+        <w:t>from</w:t>
+      </w:r>
+      <w:r>
+        <w:rPr>
+          <w:rFonts w:ascii="JetBrains Mono" w:eastAsia="Times New Roman" w:hAnsi="JetBrains Mono" w:cs="JetBrains Mono"/>
+          <w:color w:val="000000"/>
+          <w:sz w:val="32"/>
+          <w:szCs w:val="32"/>
+          <w:lang w:eastAsia="en-IN"/>
+        </w:rPr>
+        <w:t xml:space="preserve"> student;</w:t>
+      </w:r>
+    </w:p>
+    <w:p>
+      <w:pPr>
+        <w:jc w:val="center"/>
+        <w:rPr>
+          <w:rFonts w:ascii="Franklin Gothic Medium Cond" w:hAnsi="Franklin Gothic Medium Cond" w:cs="Arial"/>
+          <w:sz w:val="32"/>
+          <w:szCs w:val="32"/>
+          <w:u w:val="single"/>
+        </w:rPr>
+      </w:pPr>
+    </w:p>
+    <w:p>
+      <w:pPr>
+        <w:jc w:val="center"/>
+        <w:rPr>
+          <w:rFonts w:ascii="Franklin Gothic Medium Cond" w:hAnsi="Franklin Gothic Medium Cond" w:cs="Arial"/>
+          <w:sz w:val="32"/>
+          <w:szCs w:val="32"/>
+          <w:u w:val="single"/>
+        </w:rPr>
+      </w:pPr>
+      <w:r>
+        <w:rPr>
+          <w:rFonts w:ascii="Franklin Gothic Medium Cond" w:hAnsi="Franklin Gothic Medium Cond" w:cs="Arial"/>
           <w:sz w:val="32"/>
           <w:szCs w:val="32"/>
         </w:rPr>
         <w:drawing>
-          <wp:inline distT="0" distB="0" distL="0" distR="0" wp14:anchorId="2519B4EA" wp14:editId="663E2B7B">
-            <wp:extent cx="1800476" cy="1428949"/>
-            <wp:effectExtent l="0" t="0" r="9525" b="0"/>
-            <wp:docPr id="35" name="Picture 35"/>
+          <wp:inline distT="0" distB="0" distL="0" distR="0" wp14:anchorId="056F5F67" wp14:editId="1CABA107">
+            <wp:extent cx="1028844" cy="695422"/>
+            <wp:effectExtent l="0" t="0" r="0" b="9525"/>
+            <wp:docPr id="12" name="Picture 12"/>
             <wp:cNvGraphicFramePr>
               <a:graphicFrameLocks xmlns:a="http://schemas.openxmlformats.org/drawingml/2006/main" noChangeAspect="1"/>
             </wp:cNvGraphicFramePr>
@@ -5527,7 +5369,7 @@
                   <pic:spPr>
                     <a:xfrm>
                       <a:off x="0" y="0"/>
-                      <a:ext cx="1800476" cy="1428949"/>
+                      <a:ext cx="1028844" cy="695422"/>
                     </a:xfrm>
                     <a:prstGeom prst="rect">
                       <a:avLst/>
@@ -5544,31 +5386,158 @@
       <w:pPr>
         <w:jc w:val="center"/>
         <w:rPr>
-          <w:sz w:val="32"/>
-          <w:szCs w:val="32"/>
-          <w:u w:val="single"/>
-        </w:rPr>
-      </w:pPr>
-    </w:p>
-    <w:p>
-      <w:pPr>
-        <w:jc w:val="center"/>
-        <w:rPr>
-          <w:sz w:val="32"/>
-          <w:szCs w:val="32"/>
-          <w:u w:val="single"/>
-        </w:rPr>
-      </w:pPr>
-      <w:r>
-        <w:rPr>
+          <w:rFonts w:ascii="Franklin Gothic Medium Cond" w:hAnsi="Franklin Gothic Medium Cond" w:cs="Arial"/>
+          <w:sz w:val="32"/>
+          <w:szCs w:val="32"/>
+          <w:u w:val="single"/>
+        </w:rPr>
+      </w:pPr>
+    </w:p>
+    <w:p>
+      <w:pPr>
+        <w:jc w:val="center"/>
+        <w:rPr>
+          <w:rFonts w:ascii="Franklin Gothic Medium Cond" w:hAnsi="Franklin Gothic Medium Cond" w:cs="Arial"/>
+          <w:sz w:val="32"/>
+          <w:szCs w:val="32"/>
+          <w:u w:val="single"/>
+        </w:rPr>
+      </w:pPr>
+    </w:p>
+    <w:p>
+      <w:pPr>
+        <w:jc w:val="center"/>
+        <w:rPr>
+          <w:rFonts w:ascii="Franklin Gothic Medium Cond" w:hAnsi="Franklin Gothic Medium Cond" w:cs="Arial"/>
+          <w:sz w:val="16"/>
+          <w:szCs w:val="16"/>
+          <w:u w:val="single"/>
+        </w:rPr>
+      </w:pPr>
+    </w:p>
+    <w:p>
+      <w:pPr>
+        <w:shd w:val="clear" w:color="auto" w:fill="FFFFFF"/>
+        <w:spacing w:after="0" w:line="450" w:lineRule="atLeast"/>
+        <w:jc w:val="center"/>
+        <w:rPr>
+          <w:rFonts w:ascii="JetBrains Mono" w:eastAsia="Times New Roman" w:hAnsi="JetBrains Mono" w:cs="JetBrains Mono"/>
+          <w:color w:val="000000"/>
+          <w:sz w:val="33"/>
+          <w:szCs w:val="33"/>
+          <w:lang w:eastAsia="en-IN"/>
+        </w:rPr>
+      </w:pPr>
+      <w:r>
+        <w:rPr>
+          <w:sz w:val="32"/>
+          <w:szCs w:val="32"/>
+        </w:rPr>
+        <w:t>Query</w:t>
+      </w:r>
+      <w:r>
+        <w:rPr>
+          <w:rFonts w:ascii="JetBrains Mono" w:eastAsia="Times New Roman" w:hAnsi="JetBrains Mono" w:cs="JetBrains Mono"/>
+          <w:color w:val="0000FF"/>
+          <w:sz w:val="32"/>
+          <w:szCs w:val="32"/>
+          <w:lang w:eastAsia="en-IN"/>
+        </w:rPr>
+        <w:t xml:space="preserve"> :select</w:t>
+      </w:r>
+      <w:r>
+        <w:rPr>
+          <w:rFonts w:ascii="JetBrains Mono" w:eastAsia="Times New Roman" w:hAnsi="JetBrains Mono" w:cs="JetBrains Mono"/>
+          <w:color w:val="000000"/>
+          <w:sz w:val="32"/>
+          <w:szCs w:val="32"/>
+          <w:lang w:eastAsia="en-IN"/>
+        </w:rPr>
+        <w:t xml:space="preserve"> </w:t>
+      </w:r>
+      <w:r>
+        <w:rPr>
+          <w:rFonts w:ascii="JetBrains Mono" w:eastAsia="Times New Roman" w:hAnsi="JetBrains Mono" w:cs="JetBrains Mono"/>
+          <w:color w:val="795E26"/>
+          <w:sz w:val="32"/>
+          <w:szCs w:val="32"/>
+          <w:lang w:eastAsia="en-IN"/>
+        </w:rPr>
+        <w:t>M</w:t>
+      </w:r>
+      <w:r>
+        <w:rPr>
+          <w:rFonts w:ascii="JetBrains Mono" w:eastAsia="Times New Roman" w:hAnsi="JetBrains Mono" w:cs="JetBrains Mono"/>
+          <w:color w:val="795E26"/>
+          <w:sz w:val="32"/>
+          <w:szCs w:val="32"/>
+          <w:lang w:eastAsia="en-IN"/>
+        </w:rPr>
+        <w:t>AX</w:t>
+      </w:r>
+      <w:r>
+        <w:rPr>
+          <w:rFonts w:ascii="JetBrains Mono" w:eastAsia="Times New Roman" w:hAnsi="JetBrains Mono" w:cs="JetBrains Mono"/>
+          <w:color w:val="000000"/>
+          <w:sz w:val="32"/>
+          <w:szCs w:val="32"/>
+          <w:lang w:eastAsia="en-IN"/>
+        </w:rPr>
+        <w:t xml:space="preserve">(marks) </w:t>
+      </w:r>
+      <w:r>
+        <w:rPr>
+          <w:rFonts w:ascii="JetBrains Mono" w:eastAsia="Times New Roman" w:hAnsi="JetBrains Mono" w:cs="JetBrains Mono"/>
+          <w:color w:val="0000FF"/>
+          <w:sz w:val="32"/>
+          <w:szCs w:val="32"/>
+          <w:lang w:eastAsia="en-IN"/>
+        </w:rPr>
+        <w:t>from</w:t>
+      </w:r>
+      <w:r>
+        <w:rPr>
+          <w:rFonts w:ascii="JetBrains Mono" w:eastAsia="Times New Roman" w:hAnsi="JetBrains Mono" w:cs="JetBrains Mono"/>
+          <w:color w:val="000000"/>
+          <w:sz w:val="32"/>
+          <w:szCs w:val="32"/>
+          <w:lang w:eastAsia="en-IN"/>
+        </w:rPr>
+        <w:t xml:space="preserve"> student;</w:t>
+      </w:r>
+    </w:p>
+    <w:p>
+      <w:pPr>
+        <w:jc w:val="center"/>
+        <w:rPr>
+          <w:rFonts w:ascii="Franklin Gothic Medium Cond" w:hAnsi="Franklin Gothic Medium Cond" w:cs="Arial"/>
+          <w:sz w:val="32"/>
+          <w:szCs w:val="32"/>
+          <w:u w:val="single"/>
+        </w:rPr>
+      </w:pPr>
+    </w:p>
+    <w:p>
+      <w:pPr>
+        <w:jc w:val="center"/>
+        <w:rPr>
+          <w:rFonts w:ascii="Franklin Gothic Medium Cond" w:hAnsi="Franklin Gothic Medium Cond" w:cs="Arial"/>
+          <w:sz w:val="32"/>
+          <w:szCs w:val="32"/>
+          <w:u w:val="single"/>
+        </w:rPr>
+      </w:pPr>
+      <w:r>
+        <w:rPr>
+          <w:rFonts w:ascii="Franklin Gothic Medium Cond" w:hAnsi="Franklin Gothic Medium Cond" w:cs="Arial"/>
           <w:sz w:val="32"/>
           <w:szCs w:val="32"/>
         </w:rPr>
         <w:drawing>
-          <wp:inline distT="0" distB="0" distL="0" distR="0" wp14:anchorId="1F7F4370" wp14:editId="30D41A63">
-            <wp:extent cx="6188710" cy="1190625"/>
-            <wp:effectExtent l="0" t="0" r="2540" b="9525"/>
-            <wp:docPr id="36" name="Picture 36"/>
+          <wp:inline distT="0" distB="0" distL="0" distR="0" wp14:anchorId="796D1684" wp14:editId="6905CEC5">
+            <wp:extent cx="990738" cy="685896"/>
+            <wp:effectExtent l="0" t="0" r="0" b="0"/>
+            <wp:docPr id="16" name="Picture 16"/>
             <wp:cNvGraphicFramePr>
               <a:graphicFrameLocks xmlns:a="http://schemas.openxmlformats.org/drawingml/2006/main" noChangeAspect="1"/>
             </wp:cNvGraphicFramePr>
@@ -5588,7 +5557,7 @@
                   <pic:spPr>
                     <a:xfrm>
                       <a:off x="0" y="0"/>
-                      <a:ext cx="6188710" cy="1190625"/>
+                      <a:ext cx="990738" cy="685896"/>
                     </a:xfrm>
                     <a:prstGeom prst="rect">
                       <a:avLst/>
@@ -5605,62 +5574,162 @@
       <w:pPr>
         <w:jc w:val="center"/>
         <w:rPr>
-          <w:sz w:val="32"/>
-          <w:szCs w:val="32"/>
-          <w:u w:val="single"/>
-        </w:rPr>
-      </w:pPr>
-    </w:p>
-    <w:p>
-      <w:pPr>
-        <w:jc w:val="center"/>
-        <w:rPr>
-          <w:rFonts w:ascii="Bahnschrift SemiCondensed" w:hAnsi="Bahnschrift SemiCondensed" w:cs="Cascadia Code SemiLight"/>
-          <w:sz w:val="72"/>
-          <w:szCs w:val="72"/>
-          <w:u w:val="single"/>
-        </w:rPr>
-      </w:pPr>
-      <w:r>
-        <w:rPr>
-          <w:rFonts w:ascii="Bahnschrift SemiCondensed" w:hAnsi="Bahnschrift SemiCondensed" w:cs="Cascadia Code SemiLight"/>
-          <w:sz w:val="72"/>
-          <w:szCs w:val="72"/>
-          <w:u w:val="single"/>
-        </w:rPr>
-        <w:t>OUTPUT</w:t>
-      </w:r>
-      <w:r>
-        <w:rPr>
-          <w:rFonts w:ascii="Bahnschrift SemiCondensed" w:hAnsi="Bahnschrift SemiCondensed" w:cs="Cascadia Code SemiLight"/>
-          <w:sz w:val="72"/>
-          <w:szCs w:val="72"/>
-          <w:u w:val="single"/>
-        </w:rPr>
-        <w:t>:</w:t>
-      </w:r>
-    </w:p>
-    <w:p>
-      <w:pPr>
-        <w:jc w:val="center"/>
-        <w:rPr>
-          <w:rFonts w:ascii="Cambria Math" w:hAnsi="Cambria Math"/>
-          <w:sz w:val="180"/>
-          <w:szCs w:val="180"/>
-          <w:u w:val="single"/>
-        </w:rPr>
-      </w:pPr>
-      <w:r>
-        <w:rPr>
-          <w:rFonts w:ascii="Cambria Math" w:hAnsi="Cambria Math"/>
-          <w:sz w:val="180"/>
-          <w:szCs w:val="180"/>
+          <w:rFonts w:ascii="Franklin Gothic Medium Cond" w:hAnsi="Franklin Gothic Medium Cond" w:cs="Arial"/>
+          <w:sz w:val="32"/>
+          <w:szCs w:val="32"/>
+          <w:u w:val="single"/>
+        </w:rPr>
+      </w:pPr>
+    </w:p>
+    <w:p>
+      <w:pPr>
+        <w:jc w:val="center"/>
+        <w:rPr>
+          <w:rFonts w:ascii="Franklin Gothic Medium Cond" w:hAnsi="Franklin Gothic Medium Cond" w:cs="Arial"/>
+          <w:sz w:val="32"/>
+          <w:szCs w:val="32"/>
+          <w:u w:val="single"/>
+        </w:rPr>
+      </w:pPr>
+    </w:p>
+    <w:p>
+      <w:pPr>
+        <w:shd w:val="clear" w:color="auto" w:fill="FFFFFF"/>
+        <w:spacing w:after="0" w:line="450" w:lineRule="atLeast"/>
+        <w:jc w:val="center"/>
+        <w:rPr>
+          <w:sz w:val="32"/>
+          <w:szCs w:val="32"/>
+        </w:rPr>
+      </w:pPr>
+    </w:p>
+    <w:p>
+      <w:pPr>
+        <w:shd w:val="clear" w:color="auto" w:fill="FFFFFF"/>
+        <w:spacing w:after="0" w:line="450" w:lineRule="atLeast"/>
+        <w:jc w:val="center"/>
+        <w:rPr>
+          <w:sz w:val="32"/>
+          <w:szCs w:val="32"/>
+        </w:rPr>
+      </w:pPr>
+    </w:p>
+    <w:p>
+      <w:pPr>
+        <w:shd w:val="clear" w:color="auto" w:fill="FFFFFF"/>
+        <w:spacing w:after="0" w:line="450" w:lineRule="atLeast"/>
+        <w:jc w:val="center"/>
+        <w:rPr>
+          <w:rFonts w:ascii="JetBrains Mono" w:eastAsia="Times New Roman" w:hAnsi="JetBrains Mono" w:cs="JetBrains Mono"/>
+          <w:color w:val="000000"/>
+          <w:sz w:val="32"/>
+          <w:szCs w:val="32"/>
+          <w:lang w:eastAsia="en-IN"/>
+        </w:rPr>
+      </w:pPr>
+      <w:r>
+        <w:rPr>
+          <w:sz w:val="32"/>
+          <w:szCs w:val="32"/>
+        </w:rPr>
+        <w:t>Query</w:t>
+      </w:r>
+      <w:r>
+        <w:rPr>
+          <w:rFonts w:ascii="JetBrains Mono" w:eastAsia="Times New Roman" w:hAnsi="JetBrains Mono" w:cs="JetBrains Mono"/>
+          <w:color w:val="0000FF"/>
+          <w:sz w:val="32"/>
+          <w:szCs w:val="32"/>
+          <w:lang w:eastAsia="en-IN"/>
+        </w:rPr>
+        <w:t xml:space="preserve"> :select</w:t>
+      </w:r>
+      <w:r>
+        <w:rPr>
+          <w:rFonts w:ascii="JetBrains Mono" w:eastAsia="Times New Roman" w:hAnsi="JetBrains Mono" w:cs="JetBrains Mono"/>
+          <w:color w:val="000000"/>
+          <w:sz w:val="32"/>
+          <w:szCs w:val="32"/>
+          <w:lang w:eastAsia="en-IN"/>
+        </w:rPr>
+        <w:t xml:space="preserve"> </w:t>
+      </w:r>
+      <w:r>
+        <w:rPr>
+          <w:rFonts w:ascii="JetBrains Mono" w:eastAsia="Times New Roman" w:hAnsi="JetBrains Mono" w:cs="JetBrains Mono"/>
+          <w:color w:val="795E26"/>
+          <w:sz w:val="32"/>
+          <w:szCs w:val="32"/>
+          <w:lang w:eastAsia="en-IN"/>
+        </w:rPr>
+        <w:t>SUM</w:t>
+      </w:r>
+      <w:r>
+        <w:rPr>
+          <w:rFonts w:ascii="JetBrains Mono" w:eastAsia="Times New Roman" w:hAnsi="JetBrains Mono" w:cs="JetBrains Mono"/>
+          <w:color w:val="000000"/>
+          <w:sz w:val="32"/>
+          <w:szCs w:val="32"/>
+          <w:lang w:eastAsia="en-IN"/>
+        </w:rPr>
+        <w:t xml:space="preserve">(marks) </w:t>
+      </w:r>
+      <w:r>
+        <w:rPr>
+          <w:rFonts w:ascii="JetBrains Mono" w:eastAsia="Times New Roman" w:hAnsi="JetBrains Mono" w:cs="JetBrains Mono"/>
+          <w:color w:val="0000FF"/>
+          <w:sz w:val="32"/>
+          <w:szCs w:val="32"/>
+          <w:lang w:eastAsia="en-IN"/>
+        </w:rPr>
+        <w:t>from</w:t>
+      </w:r>
+      <w:r>
+        <w:rPr>
+          <w:rFonts w:ascii="JetBrains Mono" w:eastAsia="Times New Roman" w:hAnsi="JetBrains Mono" w:cs="JetBrains Mono"/>
+          <w:color w:val="000000"/>
+          <w:sz w:val="32"/>
+          <w:szCs w:val="32"/>
+          <w:lang w:eastAsia="en-IN"/>
+        </w:rPr>
+        <w:t xml:space="preserve"> student;</w:t>
+      </w:r>
+    </w:p>
+    <w:p>
+      <w:pPr>
+        <w:shd w:val="clear" w:color="auto" w:fill="FFFFFF"/>
+        <w:spacing w:after="0" w:line="450" w:lineRule="atLeast"/>
+        <w:jc w:val="center"/>
+        <w:rPr>
+          <w:rFonts w:ascii="JetBrains Mono" w:eastAsia="Times New Roman" w:hAnsi="JetBrains Mono" w:cs="JetBrains Mono"/>
+          <w:color w:val="000000"/>
+          <w:sz w:val="33"/>
+          <w:szCs w:val="33"/>
+          <w:lang w:eastAsia="en-IN"/>
+        </w:rPr>
+      </w:pPr>
+    </w:p>
+    <w:p>
+      <w:pPr>
+        <w:jc w:val="center"/>
+        <w:rPr>
+          <w:rFonts w:ascii="Franklin Gothic Medium Cond" w:hAnsi="Franklin Gothic Medium Cond" w:cs="Arial"/>
+          <w:sz w:val="32"/>
+          <w:szCs w:val="32"/>
+          <w:u w:val="single"/>
+        </w:rPr>
+      </w:pPr>
+      <w:r>
+        <w:rPr>
+          <w:rFonts w:ascii="Franklin Gothic Medium Cond" w:hAnsi="Franklin Gothic Medium Cond" w:cs="Arial"/>
+          <w:sz w:val="32"/>
+          <w:szCs w:val="32"/>
         </w:rPr>
         <w:drawing>
-          <wp:inline distT="0" distB="0" distL="0" distR="0" wp14:anchorId="02D9C9E0" wp14:editId="78225144">
-            <wp:extent cx="2181529" cy="733527"/>
-            <wp:effectExtent l="0" t="0" r="9525" b="9525"/>
-            <wp:docPr id="37" name="Picture 37"/>
+          <wp:inline distT="0" distB="0" distL="0" distR="0" wp14:anchorId="2E042EFC" wp14:editId="718B3470">
+            <wp:extent cx="1009791" cy="762106"/>
+            <wp:effectExtent l="0" t="0" r="0" b="0"/>
+            <wp:docPr id="38" name="Picture 38"/>
             <wp:cNvGraphicFramePr>
               <a:graphicFrameLocks xmlns:a="http://schemas.openxmlformats.org/drawingml/2006/main" noChangeAspect="1"/>
             </wp:cNvGraphicFramePr>
@@ -5680,6 +5749,682 @@
                   <pic:spPr>
                     <a:xfrm>
                       <a:off x="0" y="0"/>
+                      <a:ext cx="1009791" cy="762106"/>
+                    </a:xfrm>
+                    <a:prstGeom prst="rect">
+                      <a:avLst/>
+                    </a:prstGeom>
+                  </pic:spPr>
+                </pic:pic>
+              </a:graphicData>
+            </a:graphic>
+          </wp:inline>
+        </w:drawing>
+      </w:r>
+    </w:p>
+    <w:p>
+      <w:pPr>
+        <w:jc w:val="center"/>
+        <w:rPr>
+          <w:rFonts w:ascii="Franklin Gothic Medium Cond" w:hAnsi="Franklin Gothic Medium Cond" w:cs="Arial"/>
+          <w:sz w:val="32"/>
+          <w:szCs w:val="32"/>
+          <w:u w:val="single"/>
+        </w:rPr>
+      </w:pPr>
+    </w:p>
+    <w:p>
+      <w:pPr>
+        <w:jc w:val="center"/>
+        <w:rPr>
+          <w:rFonts w:ascii="Franklin Gothic Medium Cond" w:hAnsi="Franklin Gothic Medium Cond" w:cs="Arial"/>
+          <w:sz w:val="32"/>
+          <w:szCs w:val="32"/>
+          <w:u w:val="single"/>
+        </w:rPr>
+      </w:pPr>
+    </w:p>
+    <w:p>
+      <w:pPr>
+        <w:shd w:val="clear" w:color="auto" w:fill="FFFFFF"/>
+        <w:spacing w:after="0" w:line="450" w:lineRule="atLeast"/>
+        <w:jc w:val="center"/>
+        <w:rPr>
+          <w:rFonts w:ascii="JetBrains Mono" w:eastAsia="Times New Roman" w:hAnsi="JetBrains Mono" w:cs="JetBrains Mono"/>
+          <w:color w:val="000000"/>
+          <w:sz w:val="32"/>
+          <w:szCs w:val="32"/>
+          <w:lang w:eastAsia="en-IN"/>
+        </w:rPr>
+      </w:pPr>
+      <w:r>
+        <w:rPr>
+          <w:sz w:val="32"/>
+          <w:szCs w:val="32"/>
+        </w:rPr>
+        <w:t>Query</w:t>
+      </w:r>
+      <w:r>
+        <w:rPr>
+          <w:rFonts w:ascii="JetBrains Mono" w:eastAsia="Times New Roman" w:hAnsi="JetBrains Mono" w:cs="JetBrains Mono"/>
+          <w:color w:val="0000FF"/>
+          <w:sz w:val="32"/>
+          <w:szCs w:val="32"/>
+          <w:lang w:eastAsia="en-IN"/>
+        </w:rPr>
+        <w:t xml:space="preserve"> :select</w:t>
+      </w:r>
+      <w:r>
+        <w:rPr>
+          <w:rFonts w:ascii="JetBrains Mono" w:eastAsia="Times New Roman" w:hAnsi="JetBrains Mono" w:cs="JetBrains Mono"/>
+          <w:color w:val="000000"/>
+          <w:sz w:val="32"/>
+          <w:szCs w:val="32"/>
+          <w:lang w:eastAsia="en-IN"/>
+        </w:rPr>
+        <w:t xml:space="preserve"> </w:t>
+      </w:r>
+      <w:r>
+        <w:rPr>
+          <w:rFonts w:ascii="JetBrains Mono" w:eastAsia="Times New Roman" w:hAnsi="JetBrains Mono" w:cs="JetBrains Mono"/>
+          <w:color w:val="795E26"/>
+          <w:sz w:val="32"/>
+          <w:szCs w:val="32"/>
+          <w:lang w:eastAsia="en-IN"/>
+        </w:rPr>
+        <w:t>COUNT</w:t>
+      </w:r>
+      <w:r>
+        <w:rPr>
+          <w:rFonts w:ascii="JetBrains Mono" w:eastAsia="Times New Roman" w:hAnsi="JetBrains Mono" w:cs="JetBrains Mono"/>
+          <w:color w:val="000000"/>
+          <w:sz w:val="32"/>
+          <w:szCs w:val="32"/>
+          <w:lang w:eastAsia="en-IN"/>
+        </w:rPr>
+        <w:t xml:space="preserve">(marks) </w:t>
+      </w:r>
+      <w:r>
+        <w:rPr>
+          <w:rFonts w:ascii="JetBrains Mono" w:eastAsia="Times New Roman" w:hAnsi="JetBrains Mono" w:cs="JetBrains Mono"/>
+          <w:color w:val="0000FF"/>
+          <w:sz w:val="32"/>
+          <w:szCs w:val="32"/>
+          <w:lang w:eastAsia="en-IN"/>
+        </w:rPr>
+        <w:t>from</w:t>
+      </w:r>
+      <w:r>
+        <w:rPr>
+          <w:rFonts w:ascii="JetBrains Mono" w:eastAsia="Times New Roman" w:hAnsi="JetBrains Mono" w:cs="JetBrains Mono"/>
+          <w:color w:val="000000"/>
+          <w:sz w:val="32"/>
+          <w:szCs w:val="32"/>
+          <w:lang w:eastAsia="en-IN"/>
+        </w:rPr>
+        <w:t xml:space="preserve"> student;</w:t>
+      </w:r>
+    </w:p>
+    <w:p>
+      <w:pPr>
+        <w:shd w:val="clear" w:color="auto" w:fill="FFFFFF"/>
+        <w:spacing w:after="0" w:line="450" w:lineRule="atLeast"/>
+        <w:jc w:val="center"/>
+        <w:rPr>
+          <w:rFonts w:ascii="JetBrains Mono" w:eastAsia="Times New Roman" w:hAnsi="JetBrains Mono" w:cs="JetBrains Mono"/>
+          <w:color w:val="000000"/>
+          <w:sz w:val="33"/>
+          <w:szCs w:val="33"/>
+          <w:lang w:eastAsia="en-IN"/>
+        </w:rPr>
+      </w:pPr>
+    </w:p>
+    <w:p>
+      <w:pPr>
+        <w:jc w:val="center"/>
+        <w:rPr>
+          <w:rFonts w:ascii="Franklin Gothic Medium Cond" w:hAnsi="Franklin Gothic Medium Cond" w:cs="Arial"/>
+          <w:sz w:val="32"/>
+          <w:szCs w:val="32"/>
+          <w:u w:val="single"/>
+        </w:rPr>
+      </w:pPr>
+      <w:r>
+        <w:rPr>
+          <w:rFonts w:ascii="Franklin Gothic Medium Cond" w:hAnsi="Franklin Gothic Medium Cond" w:cs="Arial"/>
+          <w:sz w:val="32"/>
+          <w:szCs w:val="32"/>
+        </w:rPr>
+        <w:drawing>
+          <wp:inline distT="0" distB="0" distL="0" distR="0" wp14:anchorId="0860A139" wp14:editId="7E15BAA8">
+            <wp:extent cx="1200318" cy="762106"/>
+            <wp:effectExtent l="0" t="0" r="0" b="0"/>
+            <wp:docPr id="39" name="Picture 39"/>
+            <wp:cNvGraphicFramePr>
+              <a:graphicFrameLocks xmlns:a="http://schemas.openxmlformats.org/drawingml/2006/main" noChangeAspect="1"/>
+            </wp:cNvGraphicFramePr>
+            <a:graphic xmlns:a="http://schemas.openxmlformats.org/drawingml/2006/main">
+              <a:graphicData uri="http://schemas.openxmlformats.org/drawingml/2006/picture">
+                <pic:pic xmlns:pic="http://schemas.openxmlformats.org/drawingml/2006/picture">
+                  <pic:nvPicPr>
+                    <pic:cNvPr id="1" name=""/>
+                    <pic:cNvPicPr/>
+                  </pic:nvPicPr>
+                  <pic:blipFill>
+                    <a:blip r:embed="rId38"/>
+                    <a:stretch>
+                      <a:fillRect/>
+                    </a:stretch>
+                  </pic:blipFill>
+                  <pic:spPr>
+                    <a:xfrm>
+                      <a:off x="0" y="0"/>
+                      <a:ext cx="1200318" cy="762106"/>
+                    </a:xfrm>
+                    <a:prstGeom prst="rect">
+                      <a:avLst/>
+                    </a:prstGeom>
+                  </pic:spPr>
+                </pic:pic>
+              </a:graphicData>
+            </a:graphic>
+          </wp:inline>
+        </w:drawing>
+      </w:r>
+    </w:p>
+    <w:p>
+      <w:pPr>
+        <w:jc w:val="center"/>
+        <w:rPr>
+          <w:rFonts w:ascii="Franklin Gothic Medium Cond" w:hAnsi="Franklin Gothic Medium Cond" w:cs="Arial"/>
+          <w:sz w:val="32"/>
+          <w:szCs w:val="32"/>
+          <w:u w:val="single"/>
+        </w:rPr>
+      </w:pPr>
+    </w:p>
+    <w:p>
+      <w:pPr>
+        <w:jc w:val="center"/>
+        <w:rPr>
+          <w:rFonts w:ascii="Franklin Gothic Medium Cond" w:hAnsi="Franklin Gothic Medium Cond" w:cs="Arial"/>
+          <w:sz w:val="32"/>
+          <w:szCs w:val="32"/>
+          <w:u w:val="single"/>
+        </w:rPr>
+      </w:pPr>
+    </w:p>
+    <w:p>
+      <w:pPr>
+        <w:shd w:val="clear" w:color="auto" w:fill="FFFFFF"/>
+        <w:spacing w:after="0" w:line="450" w:lineRule="atLeast"/>
+        <w:jc w:val="center"/>
+        <w:rPr>
+          <w:rFonts w:ascii="JetBrains Mono" w:eastAsia="Times New Roman" w:hAnsi="JetBrains Mono" w:cs="JetBrains Mono"/>
+          <w:color w:val="000000"/>
+          <w:sz w:val="32"/>
+          <w:szCs w:val="32"/>
+          <w:lang w:eastAsia="en-IN"/>
+        </w:rPr>
+      </w:pPr>
+      <w:r>
+        <w:rPr>
+          <w:sz w:val="32"/>
+          <w:szCs w:val="32"/>
+        </w:rPr>
+        <w:t>Query</w:t>
+      </w:r>
+      <w:r>
+        <w:rPr>
+          <w:rFonts w:ascii="JetBrains Mono" w:eastAsia="Times New Roman" w:hAnsi="JetBrains Mono" w:cs="JetBrains Mono"/>
+          <w:color w:val="0000FF"/>
+          <w:sz w:val="32"/>
+          <w:szCs w:val="32"/>
+          <w:lang w:eastAsia="en-IN"/>
+        </w:rPr>
+        <w:t xml:space="preserve"> :select</w:t>
+      </w:r>
+      <w:r>
+        <w:rPr>
+          <w:rFonts w:ascii="JetBrains Mono" w:eastAsia="Times New Roman" w:hAnsi="JetBrains Mono" w:cs="JetBrains Mono"/>
+          <w:color w:val="000000"/>
+          <w:sz w:val="32"/>
+          <w:szCs w:val="32"/>
+          <w:lang w:eastAsia="en-IN"/>
+        </w:rPr>
+        <w:t xml:space="preserve"> </w:t>
+      </w:r>
+      <w:r>
+        <w:rPr>
+          <w:rFonts w:ascii="JetBrains Mono" w:eastAsia="Times New Roman" w:hAnsi="JetBrains Mono" w:cs="JetBrains Mono"/>
+          <w:color w:val="795E26"/>
+          <w:sz w:val="32"/>
+          <w:szCs w:val="32"/>
+          <w:lang w:eastAsia="en-IN"/>
+        </w:rPr>
+        <w:t>AVG</w:t>
+      </w:r>
+      <w:r>
+        <w:rPr>
+          <w:rFonts w:ascii="JetBrains Mono" w:eastAsia="Times New Roman" w:hAnsi="JetBrains Mono" w:cs="JetBrains Mono"/>
+          <w:color w:val="000000"/>
+          <w:sz w:val="32"/>
+          <w:szCs w:val="32"/>
+          <w:lang w:eastAsia="en-IN"/>
+        </w:rPr>
+        <w:t xml:space="preserve">(marks) </w:t>
+      </w:r>
+      <w:r>
+        <w:rPr>
+          <w:rFonts w:ascii="JetBrains Mono" w:eastAsia="Times New Roman" w:hAnsi="JetBrains Mono" w:cs="JetBrains Mono"/>
+          <w:color w:val="0000FF"/>
+          <w:sz w:val="32"/>
+          <w:szCs w:val="32"/>
+          <w:lang w:eastAsia="en-IN"/>
+        </w:rPr>
+        <w:t>from</w:t>
+      </w:r>
+      <w:r>
+        <w:rPr>
+          <w:rFonts w:ascii="JetBrains Mono" w:eastAsia="Times New Roman" w:hAnsi="JetBrains Mono" w:cs="JetBrains Mono"/>
+          <w:color w:val="000000"/>
+          <w:sz w:val="32"/>
+          <w:szCs w:val="32"/>
+          <w:lang w:eastAsia="en-IN"/>
+        </w:rPr>
+        <w:t xml:space="preserve"> student;</w:t>
+      </w:r>
+    </w:p>
+    <w:p>
+      <w:pPr>
+        <w:rPr>
+          <w:rFonts w:ascii="Franklin Gothic Medium Cond" w:hAnsi="Franklin Gothic Medium Cond" w:cs="Arial"/>
+          <w:sz w:val="32"/>
+          <w:szCs w:val="32"/>
+          <w:u w:val="single"/>
+        </w:rPr>
+      </w:pPr>
+    </w:p>
+    <w:p>
+      <w:pPr>
+        <w:jc w:val="center"/>
+        <w:rPr>
+          <w:rFonts w:ascii="Franklin Gothic Medium Cond" w:hAnsi="Franklin Gothic Medium Cond" w:cs="Arial"/>
+          <w:sz w:val="32"/>
+          <w:szCs w:val="32"/>
+          <w:u w:val="single"/>
+        </w:rPr>
+      </w:pPr>
+      <w:r>
+        <w:rPr>
+          <w:rFonts w:ascii="Franklin Gothic Medium Cond" w:hAnsi="Franklin Gothic Medium Cond" w:cs="Arial"/>
+          <w:sz w:val="32"/>
+          <w:szCs w:val="32"/>
+        </w:rPr>
+        <w:drawing>
+          <wp:inline distT="0" distB="0" distL="0" distR="0" wp14:anchorId="19043CA7" wp14:editId="5297A144">
+            <wp:extent cx="1047896" cy="733527"/>
+            <wp:effectExtent l="0" t="0" r="0" b="9525"/>
+            <wp:docPr id="40" name="Picture 40"/>
+            <wp:cNvGraphicFramePr>
+              <a:graphicFrameLocks xmlns:a="http://schemas.openxmlformats.org/drawingml/2006/main" noChangeAspect="1"/>
+            </wp:cNvGraphicFramePr>
+            <a:graphic xmlns:a="http://schemas.openxmlformats.org/drawingml/2006/main">
+              <a:graphicData uri="http://schemas.openxmlformats.org/drawingml/2006/picture">
+                <pic:pic xmlns:pic="http://schemas.openxmlformats.org/drawingml/2006/picture">
+                  <pic:nvPicPr>
+                    <pic:cNvPr id="1" name=""/>
+                    <pic:cNvPicPr/>
+                  </pic:nvPicPr>
+                  <pic:blipFill>
+                    <a:blip r:embed="rId39"/>
+                    <a:stretch>
+                      <a:fillRect/>
+                    </a:stretch>
+                  </pic:blipFill>
+                  <pic:spPr>
+                    <a:xfrm>
+                      <a:off x="0" y="0"/>
+                      <a:ext cx="1047896" cy="733527"/>
+                    </a:xfrm>
+                    <a:prstGeom prst="rect">
+                      <a:avLst/>
+                    </a:prstGeom>
+                  </pic:spPr>
+                </pic:pic>
+              </a:graphicData>
+            </a:graphic>
+          </wp:inline>
+        </w:drawing>
+      </w:r>
+    </w:p>
+    <w:p>
+      <w:pPr>
+        <w:jc w:val="center"/>
+        <w:rPr>
+          <w:rFonts w:ascii="Franklin Gothic Medium Cond" w:hAnsi="Franklin Gothic Medium Cond" w:cs="Arial"/>
+          <w:sz w:val="32"/>
+          <w:szCs w:val="32"/>
+          <w:u w:val="single"/>
+        </w:rPr>
+      </w:pPr>
+    </w:p>
+    <w:p>
+      <w:pPr>
+        <w:rPr>
+          <w:rFonts w:ascii="Franklin Gothic Medium Cond" w:hAnsi="Franklin Gothic Medium Cond" w:cs="Arial"/>
+          <w:sz w:val="32"/>
+          <w:szCs w:val="32"/>
+          <w:u w:val="single"/>
+        </w:rPr>
+      </w:pPr>
+      <w:r>
+        <w:rPr>
+          <w:rFonts w:ascii="Franklin Gothic Medium Cond" w:hAnsi="Franklin Gothic Medium Cond" w:cs="Arial"/>
+          <w:sz w:val="32"/>
+          <w:szCs w:val="32"/>
+          <w:u w:val="single"/>
+        </w:rPr>
+        <w:br w:type="page"/>
+      </w:r>
+    </w:p>
+    <w:p>
+      <w:pPr>
+        <w:jc w:val="center"/>
+        <w:rPr>
+          <w:rFonts w:ascii="Franklin Gothic Medium Cond" w:hAnsi="Franklin Gothic Medium Cond" w:cs="Arial"/>
+          <w:sz w:val="32"/>
+          <w:szCs w:val="32"/>
+          <w:u w:val="single"/>
+        </w:rPr>
+      </w:pPr>
+    </w:p>
+    <w:p>
+      <w:pPr>
+        <w:jc w:val="center"/>
+        <w:rPr>
+          <w:rFonts w:ascii="Cambria Math" w:hAnsi="Cambria Math"/>
+          <w:sz w:val="72"/>
+          <w:szCs w:val="72"/>
+          <w:u w:val="single"/>
+        </w:rPr>
+      </w:pPr>
+      <w:r>
+        <w:rPr>
+          <w:rFonts w:ascii="Cambria Math" w:hAnsi="Cambria Math"/>
+          <w:sz w:val="72"/>
+          <w:szCs w:val="72"/>
+          <w:u w:val="single"/>
+        </w:rPr>
+        <w:t>PRACTICAL:</w:t>
+      </w:r>
+      <w:r>
+        <w:rPr>
+          <w:rFonts w:ascii="Cambria Math" w:hAnsi="Cambria Math"/>
+          <w:sz w:val="72"/>
+          <w:szCs w:val="72"/>
+          <w:u w:val="single"/>
+        </w:rPr>
+        <w:t>14</w:t>
+      </w:r>
+    </w:p>
+    <w:p>
+      <w:pPr>
+        <w:jc w:val="center"/>
+        <w:rPr>
+          <w:rFonts w:ascii="Cambria Math" w:hAnsi="Cambria Math"/>
+          <w:u w:val="single"/>
+        </w:rPr>
+      </w:pPr>
+    </w:p>
+    <w:p>
+      <w:pPr>
+        <w:jc w:val="center"/>
+        <w:rPr>
+          <w:sz w:val="32"/>
+          <w:szCs w:val="32"/>
+          <w:u w:val="single"/>
+        </w:rPr>
+      </w:pPr>
+      <w:r>
+        <w:rPr>
+          <w:sz w:val="72"/>
+          <w:szCs w:val="72"/>
+          <w:u w:val="single"/>
+        </w:rPr>
+        <w:t>I</w:t>
+      </w:r>
+      <w:r>
+        <w:rPr>
+          <w:sz w:val="32"/>
+          <w:szCs w:val="32"/>
+          <w:u w:val="single"/>
+        </w:rPr>
+        <w:t>ntegrate SQL with Python by importing suitable module</w:t>
+      </w:r>
+      <w:r>
+        <w:rPr>
+          <w:sz w:val="32"/>
+          <w:szCs w:val="32"/>
+          <w:u w:val="single"/>
+        </w:rPr>
+        <w:t>.</w:t>
+      </w:r>
+    </w:p>
+    <w:p>
+      <w:pPr>
+        <w:jc w:val="center"/>
+        <w:rPr>
+          <w:rFonts w:ascii="Franklin Gothic Medium Cond" w:hAnsi="Franklin Gothic Medium Cond" w:cs="Arial"/>
+          <w:sz w:val="32"/>
+          <w:szCs w:val="32"/>
+          <w:u w:val="single"/>
+        </w:rPr>
+      </w:pPr>
+      <w:r>
+        <w:rPr>
+          <w:rFonts w:ascii="Franklin Gothic Medium Cond" w:hAnsi="Franklin Gothic Medium Cond" w:cs="Arial"/>
+          <w:sz w:val="32"/>
+          <w:szCs w:val="32"/>
+          <w:u w:val="single"/>
+        </w:rPr>
+        <w:t>INIT TABLE:</w:t>
+      </w:r>
+    </w:p>
+    <w:p>
+      <w:pPr>
+        <w:jc w:val="center"/>
+        <w:rPr>
+          <w:sz w:val="32"/>
+          <w:szCs w:val="32"/>
+          <w:u w:val="single"/>
+        </w:rPr>
+      </w:pPr>
+      <w:r>
+        <w:rPr>
+          <w:noProof/>
+          <w:sz w:val="32"/>
+          <w:szCs w:val="32"/>
+        </w:rPr>
+        <w:drawing>
+          <wp:inline distT="0" distB="0" distL="0" distR="0" wp14:anchorId="2519B4EA" wp14:editId="663E2B7B">
+            <wp:extent cx="1800476" cy="1428949"/>
+            <wp:effectExtent l="0" t="0" r="9525" b="0"/>
+            <wp:docPr id="35" name="Picture 35"/>
+            <wp:cNvGraphicFramePr>
+              <a:graphicFrameLocks xmlns:a="http://schemas.openxmlformats.org/drawingml/2006/main" noChangeAspect="1"/>
+            </wp:cNvGraphicFramePr>
+            <a:graphic xmlns:a="http://schemas.openxmlformats.org/drawingml/2006/main">
+              <a:graphicData uri="http://schemas.openxmlformats.org/drawingml/2006/picture">
+                <pic:pic xmlns:pic="http://schemas.openxmlformats.org/drawingml/2006/picture">
+                  <pic:nvPicPr>
+                    <pic:cNvPr id="1" name=""/>
+                    <pic:cNvPicPr/>
+                  </pic:nvPicPr>
+                  <pic:blipFill>
+                    <a:blip r:embed="rId40"/>
+                    <a:stretch>
+                      <a:fillRect/>
+                    </a:stretch>
+                  </pic:blipFill>
+                  <pic:spPr>
+                    <a:xfrm>
+                      <a:off x="0" y="0"/>
+                      <a:ext cx="1800476" cy="1428949"/>
+                    </a:xfrm>
+                    <a:prstGeom prst="rect">
+                      <a:avLst/>
+                    </a:prstGeom>
+                  </pic:spPr>
+                </pic:pic>
+              </a:graphicData>
+            </a:graphic>
+          </wp:inline>
+        </w:drawing>
+      </w:r>
+    </w:p>
+    <w:p>
+      <w:pPr>
+        <w:jc w:val="center"/>
+        <w:rPr>
+          <w:sz w:val="32"/>
+          <w:szCs w:val="32"/>
+          <w:u w:val="single"/>
+        </w:rPr>
+      </w:pPr>
+    </w:p>
+    <w:p>
+      <w:pPr>
+        <w:jc w:val="center"/>
+        <w:rPr>
+          <w:sz w:val="32"/>
+          <w:szCs w:val="32"/>
+          <w:u w:val="single"/>
+        </w:rPr>
+      </w:pPr>
+      <w:r>
+        <w:rPr>
+          <w:noProof/>
+          <w:sz w:val="32"/>
+          <w:szCs w:val="32"/>
+        </w:rPr>
+        <w:drawing>
+          <wp:inline distT="0" distB="0" distL="0" distR="0" wp14:anchorId="1F7F4370" wp14:editId="30D41A63">
+            <wp:extent cx="6188710" cy="1190625"/>
+            <wp:effectExtent l="0" t="0" r="2540" b="9525"/>
+            <wp:docPr id="36" name="Picture 36"/>
+            <wp:cNvGraphicFramePr>
+              <a:graphicFrameLocks xmlns:a="http://schemas.openxmlformats.org/drawingml/2006/main" noChangeAspect="1"/>
+            </wp:cNvGraphicFramePr>
+            <a:graphic xmlns:a="http://schemas.openxmlformats.org/drawingml/2006/main">
+              <a:graphicData uri="http://schemas.openxmlformats.org/drawingml/2006/picture">
+                <pic:pic xmlns:pic="http://schemas.openxmlformats.org/drawingml/2006/picture">
+                  <pic:nvPicPr>
+                    <pic:cNvPr id="1" name=""/>
+                    <pic:cNvPicPr/>
+                  </pic:nvPicPr>
+                  <pic:blipFill>
+                    <a:blip r:embed="rId41"/>
+                    <a:stretch>
+                      <a:fillRect/>
+                    </a:stretch>
+                  </pic:blipFill>
+                  <pic:spPr>
+                    <a:xfrm>
+                      <a:off x="0" y="0"/>
+                      <a:ext cx="6188710" cy="1190625"/>
+                    </a:xfrm>
+                    <a:prstGeom prst="rect">
+                      <a:avLst/>
+                    </a:prstGeom>
+                  </pic:spPr>
+                </pic:pic>
+              </a:graphicData>
+            </a:graphic>
+          </wp:inline>
+        </w:drawing>
+      </w:r>
+    </w:p>
+    <w:p>
+      <w:pPr>
+        <w:jc w:val="center"/>
+        <w:rPr>
+          <w:sz w:val="32"/>
+          <w:szCs w:val="32"/>
+          <w:u w:val="single"/>
+        </w:rPr>
+      </w:pPr>
+    </w:p>
+    <w:p>
+      <w:pPr>
+        <w:jc w:val="center"/>
+        <w:rPr>
+          <w:rFonts w:ascii="Bahnschrift SemiCondensed" w:hAnsi="Bahnschrift SemiCondensed" w:cs="Cascadia Code SemiLight"/>
+          <w:sz w:val="72"/>
+          <w:szCs w:val="72"/>
+          <w:u w:val="single"/>
+        </w:rPr>
+      </w:pPr>
+      <w:r>
+        <w:rPr>
+          <w:rFonts w:ascii="Bahnschrift SemiCondensed" w:hAnsi="Bahnschrift SemiCondensed" w:cs="Cascadia Code SemiLight"/>
+          <w:sz w:val="72"/>
+          <w:szCs w:val="72"/>
+          <w:u w:val="single"/>
+        </w:rPr>
+        <w:t>OUTPUT</w:t>
+      </w:r>
+      <w:r>
+        <w:rPr>
+          <w:rFonts w:ascii="Bahnschrift SemiCondensed" w:hAnsi="Bahnschrift SemiCondensed" w:cs="Cascadia Code SemiLight"/>
+          <w:sz w:val="72"/>
+          <w:szCs w:val="72"/>
+          <w:u w:val="single"/>
+        </w:rPr>
+        <w:t>:</w:t>
+      </w:r>
+    </w:p>
+    <w:p>
+      <w:pPr>
+        <w:jc w:val="center"/>
+        <w:rPr>
+          <w:rFonts w:ascii="Cambria Math" w:hAnsi="Cambria Math"/>
+          <w:sz w:val="180"/>
+          <w:szCs w:val="180"/>
+          <w:u w:val="single"/>
+        </w:rPr>
+      </w:pPr>
+      <w:r>
+        <w:rPr>
+          <w:rFonts w:ascii="Cambria Math" w:hAnsi="Cambria Math"/>
+          <w:noProof/>
+          <w:sz w:val="180"/>
+          <w:szCs w:val="180"/>
+        </w:rPr>
+        <w:drawing>
+          <wp:inline distT="0" distB="0" distL="0" distR="0" wp14:anchorId="02D9C9E0" wp14:editId="78225144">
+            <wp:extent cx="2181529" cy="733527"/>
+            <wp:effectExtent l="0" t="0" r="9525" b="9525"/>
+            <wp:docPr id="37" name="Picture 37"/>
+            <wp:cNvGraphicFramePr>
+              <a:graphicFrameLocks xmlns:a="http://schemas.openxmlformats.org/drawingml/2006/main" noChangeAspect="1"/>
+            </wp:cNvGraphicFramePr>
+            <a:graphic xmlns:a="http://schemas.openxmlformats.org/drawingml/2006/main">
+              <a:graphicData uri="http://schemas.openxmlformats.org/drawingml/2006/picture">
+                <pic:pic xmlns:pic="http://schemas.openxmlformats.org/drawingml/2006/picture">
+                  <pic:nvPicPr>
+                    <pic:cNvPr id="1" name=""/>
+                    <pic:cNvPicPr/>
+                  </pic:nvPicPr>
+                  <pic:blipFill>
+                    <a:blip r:embed="rId42"/>
+                    <a:stretch>
+                      <a:fillRect/>
+                    </a:stretch>
+                  </pic:blipFill>
+                  <pic:spPr>
+                    <a:xfrm>
+                      <a:off x="0" y="0"/>
                       <a:ext cx="2181529" cy="733527"/>
                     </a:xfrm>
                     <a:prstGeom prst="rect">
@@ -5703,6 +6448,266 @@
           <w:u w:val="single"/>
         </w:rPr>
       </w:pPr>
+    </w:p>
+    <w:p>
+      <w:pPr>
+        <w:jc w:val="center"/>
+        <w:rPr>
+          <w:rFonts w:ascii="Franklin Gothic Medium Cond" w:hAnsi="Franklin Gothic Medium Cond" w:cs="Arial"/>
+          <w:sz w:val="48"/>
+          <w:szCs w:val="48"/>
+          <w:u w:val="single"/>
+        </w:rPr>
+      </w:pPr>
+    </w:p>
+    <w:p>
+      <w:pPr>
+        <w:jc w:val="center"/>
+        <w:rPr>
+          <w:rFonts w:ascii="Cambria Math" w:hAnsi="Cambria Math"/>
+          <w:sz w:val="72"/>
+          <w:szCs w:val="72"/>
+          <w:u w:val="single"/>
+        </w:rPr>
+      </w:pPr>
+      <w:r>
+        <w:rPr>
+          <w:rFonts w:ascii="Cambria Math" w:hAnsi="Cambria Math"/>
+          <w:sz w:val="72"/>
+          <w:szCs w:val="72"/>
+          <w:u w:val="single"/>
+        </w:rPr>
+        <w:lastRenderedPageBreak/>
+        <w:t>PRACTICAL:</w:t>
+      </w:r>
+      <w:r>
+        <w:rPr>
+          <w:rFonts w:ascii="Cambria Math" w:hAnsi="Cambria Math"/>
+          <w:sz w:val="72"/>
+          <w:szCs w:val="72"/>
+          <w:u w:val="single"/>
+        </w:rPr>
+        <w:t>1</w:t>
+      </w:r>
+      <w:r>
+        <w:rPr>
+          <w:rFonts w:ascii="Cambria Math" w:hAnsi="Cambria Math"/>
+          <w:sz w:val="72"/>
+          <w:szCs w:val="72"/>
+          <w:u w:val="single"/>
+        </w:rPr>
+        <w:t>5</w:t>
+      </w:r>
+    </w:p>
+    <w:p>
+      <w:pPr>
+        <w:jc w:val="center"/>
+        <w:rPr>
+          <w:rFonts w:ascii="Cambria Math" w:hAnsi="Cambria Math"/>
+          <w:sz w:val="24"/>
+          <w:szCs w:val="24"/>
+          <w:u w:val="single"/>
+        </w:rPr>
+      </w:pPr>
+    </w:p>
+    <w:p>
+      <w:pPr>
+        <w:jc w:val="center"/>
+        <w:rPr>
+          <w:sz w:val="32"/>
+          <w:szCs w:val="32"/>
+          <w:u w:val="single"/>
+        </w:rPr>
+      </w:pPr>
+      <w:r>
+        <w:rPr>
+          <w:sz w:val="72"/>
+          <w:szCs w:val="72"/>
+          <w:u w:val="single"/>
+        </w:rPr>
+        <w:t>F</w:t>
+      </w:r>
+      <w:r>
+        <w:rPr>
+          <w:sz w:val="32"/>
+          <w:szCs w:val="32"/>
+          <w:u w:val="single"/>
+        </w:rPr>
+        <w:t>ind LCM and HCF</w:t>
+      </w:r>
+      <w:r>
+        <w:rPr>
+          <w:sz w:val="32"/>
+          <w:szCs w:val="32"/>
+          <w:u w:val="single"/>
+        </w:rPr>
+        <w:t xml:space="preserve"> of two entered numbers</w:t>
+      </w:r>
+      <w:r>
+        <w:rPr>
+          <w:sz w:val="32"/>
+          <w:szCs w:val="32"/>
+          <w:u w:val="single"/>
+        </w:rPr>
+        <w:t>.</w:t>
+      </w:r>
+    </w:p>
+    <w:p>
+      <w:pPr>
+        <w:jc w:val="center"/>
+        <w:rPr>
+          <w:rFonts w:ascii="Cambria Math" w:hAnsi="Cambria Math"/>
+          <w:sz w:val="72"/>
+          <w:szCs w:val="72"/>
+          <w:u w:val="single"/>
+        </w:rPr>
+      </w:pPr>
+      <w:r>
+        <w:rPr>
+          <w:rFonts w:ascii="Cambria Math" w:hAnsi="Cambria Math"/>
+          <w:sz w:val="72"/>
+          <w:szCs w:val="72"/>
+        </w:rPr>
+        <w:drawing>
+          <wp:inline distT="0" distB="0" distL="0" distR="0" wp14:anchorId="423A3B66" wp14:editId="671007A2">
+            <wp:extent cx="6188710" cy="4629785"/>
+            <wp:effectExtent l="0" t="0" r="2540" b="0"/>
+            <wp:docPr id="43" name="Picture 43"/>
+            <wp:cNvGraphicFramePr>
+              <a:graphicFrameLocks xmlns:a="http://schemas.openxmlformats.org/drawingml/2006/main" noChangeAspect="1"/>
+            </wp:cNvGraphicFramePr>
+            <a:graphic xmlns:a="http://schemas.openxmlformats.org/drawingml/2006/main">
+              <a:graphicData uri="http://schemas.openxmlformats.org/drawingml/2006/picture">
+                <pic:pic xmlns:pic="http://schemas.openxmlformats.org/drawingml/2006/picture">
+                  <pic:nvPicPr>
+                    <pic:cNvPr id="1" name=""/>
+                    <pic:cNvPicPr/>
+                  </pic:nvPicPr>
+                  <pic:blipFill>
+                    <a:blip r:embed="rId43"/>
+                    <a:stretch>
+                      <a:fillRect/>
+                    </a:stretch>
+                  </pic:blipFill>
+                  <pic:spPr>
+                    <a:xfrm>
+                      <a:off x="0" y="0"/>
+                      <a:ext cx="6188710" cy="4629785"/>
+                    </a:xfrm>
+                    <a:prstGeom prst="rect">
+                      <a:avLst/>
+                    </a:prstGeom>
+                  </pic:spPr>
+                </pic:pic>
+              </a:graphicData>
+            </a:graphic>
+          </wp:inline>
+        </w:drawing>
+      </w:r>
+    </w:p>
+    <w:p>
+      <w:pPr>
+        <w:jc w:val="center"/>
+        <w:rPr>
+          <w:rFonts w:ascii="Cambria Math" w:hAnsi="Cambria Math"/>
+          <w:sz w:val="40"/>
+          <w:szCs w:val="40"/>
+          <w:u w:val="single"/>
+        </w:rPr>
+      </w:pPr>
+    </w:p>
+    <w:p>
+      <w:pPr>
+        <w:jc w:val="center"/>
+        <w:rPr>
+          <w:rFonts w:ascii="Bahnschrift SemiCondensed" w:hAnsi="Bahnschrift SemiCondensed" w:cs="Cascadia Code SemiLight"/>
+          <w:sz w:val="72"/>
+          <w:szCs w:val="72"/>
+          <w:u w:val="single"/>
+        </w:rPr>
+      </w:pPr>
+      <w:r>
+        <w:rPr>
+          <w:rFonts w:ascii="Bahnschrift SemiCondensed" w:hAnsi="Bahnschrift SemiCondensed" w:cs="Cascadia Code SemiLight"/>
+          <w:sz w:val="72"/>
+          <w:szCs w:val="72"/>
+          <w:u w:val="single"/>
+        </w:rPr>
+        <w:t>OUTPUT</w:t>
+      </w:r>
+      <w:r>
+        <w:rPr>
+          <w:rFonts w:ascii="Bahnschrift SemiCondensed" w:hAnsi="Bahnschrift SemiCondensed" w:cs="Cascadia Code SemiLight"/>
+          <w:sz w:val="72"/>
+          <w:szCs w:val="72"/>
+          <w:u w:val="single"/>
+        </w:rPr>
+        <w:t>:</w:t>
+      </w:r>
+    </w:p>
+    <w:p>
+      <w:pPr>
+        <w:jc w:val="center"/>
+        <w:rPr>
+          <w:rFonts w:ascii="Bahnschrift SemiCondensed" w:hAnsi="Bahnschrift SemiCondensed" w:cs="Cascadia Code SemiLight"/>
+          <w:sz w:val="24"/>
+          <w:szCs w:val="24"/>
+          <w:u w:val="single"/>
+        </w:rPr>
+      </w:pPr>
+    </w:p>
+    <w:p>
+      <w:pPr>
+        <w:jc w:val="center"/>
+        <w:rPr>
+          <w:rFonts w:ascii="Franklin Gothic Medium Cond" w:hAnsi="Franklin Gothic Medium Cond" w:cs="Arial"/>
+          <w:sz w:val="48"/>
+          <w:szCs w:val="48"/>
+          <w:u w:val="single"/>
+        </w:rPr>
+      </w:pPr>
+      <w:r>
+        <w:rPr>
+          <w:rFonts w:ascii="Franklin Gothic Medium Cond" w:hAnsi="Franklin Gothic Medium Cond" w:cs="Arial"/>
+          <w:sz w:val="48"/>
+          <w:szCs w:val="48"/>
+        </w:rPr>
+        <w:drawing>
+          <wp:inline distT="0" distB="0" distL="0" distR="0" wp14:anchorId="51C745AB" wp14:editId="64C89466">
+            <wp:extent cx="5020376" cy="876422"/>
+            <wp:effectExtent l="0" t="0" r="8890" b="0"/>
+            <wp:docPr id="42" name="Picture 42"/>
+            <wp:cNvGraphicFramePr>
+              <a:graphicFrameLocks xmlns:a="http://schemas.openxmlformats.org/drawingml/2006/main" noChangeAspect="1"/>
+            </wp:cNvGraphicFramePr>
+            <a:graphic xmlns:a="http://schemas.openxmlformats.org/drawingml/2006/main">
+              <a:graphicData uri="http://schemas.openxmlformats.org/drawingml/2006/picture">
+                <pic:pic xmlns:pic="http://schemas.openxmlformats.org/drawingml/2006/picture">
+                  <pic:nvPicPr>
+                    <pic:cNvPr id="1" name=""/>
+                    <pic:cNvPicPr/>
+                  </pic:nvPicPr>
+                  <pic:blipFill>
+                    <a:blip r:embed="rId44"/>
+                    <a:stretch>
+                      <a:fillRect/>
+                    </a:stretch>
+                  </pic:blipFill>
+                  <pic:spPr>
+                    <a:xfrm>
+                      <a:off x="0" y="0"/>
+                      <a:ext cx="5020376" cy="876422"/>
+                    </a:xfrm>
+                    <a:prstGeom prst="rect">
+                      <a:avLst/>
+                    </a:prstGeom>
+                  </pic:spPr>
+                </pic:pic>
+              </a:graphicData>
+            </a:graphic>
+          </wp:inline>
+        </w:drawing>
+      </w:r>
     </w:p>
     <w:sectPr>
       <w:pgSz w:w="11906" w:h="16838"/>

</xml_diff>